<commit_message>
added new sections in appenxis II, code and schematics
</commit_message>
<xml_diff>
--- a/text_files/Thesis.docx
+++ b/text_files/Thesis.docx
@@ -21463,6 +21463,9 @@
     <w:p/>
     <w:p/>
     <w:p/>
+    <w:p/>
+    <w:p/>
+    <w:p/>
     <w:p>
       <w:pPr>
         <w:pStyle w:val="Heading1"/>
@@ -21471,20 +21474,30 @@
       <w:bookmarkStart w:id="63" w:name="_Appendix_II"/>
       <w:bookmarkEnd w:id="63"/>
       <w:r>
+        <w:lastRenderedPageBreak/>
         <w:t>Appendix II</w:t>
       </w:r>
       <w:bookmarkEnd w:id="62"/>
     </w:p>
     <w:p/>
+    <w:p/>
     <w:p>
       <w:pPr>
         <w:pStyle w:val="Heading2"/>
+      </w:pPr>
+      <w:r>
+        <w:t>Code references</w:t>
+      </w:r>
+    </w:p>
+    <w:p>
+      <w:pPr>
+        <w:pStyle w:val="Heading3"/>
       </w:pPr>
       <w:bookmarkStart w:id="64" w:name="_CDDPG_Agent:"/>
       <w:bookmarkStart w:id="65" w:name="_Toc154678892"/>
       <w:bookmarkEnd w:id="64"/>
       <w:r>
-        <w:t>CDDPG Agent:</w:t>
+        <w:t>CDDPG Agent</w:t>
       </w:r>
       <w:bookmarkEnd w:id="65"/>
     </w:p>
@@ -21514,7 +21527,6 @@
           <w:lang w:bidi="ar-SA"/>
           <w14:ligatures w14:val="none"/>
         </w:rPr>
-        <w:lastRenderedPageBreak/>
         <w:t>import</w:t>
       </w:r>
       <w:r>
@@ -24233,6 +24245,7 @@
           <w:lang w:bidi="ar-SA"/>
           <w14:ligatures w14:val="none"/>
         </w:rPr>
+        <w:lastRenderedPageBreak/>
         <w:t xml:space="preserve">    </w:t>
       </w:r>
       <w:r>
@@ -25677,7 +25690,6 @@
           <w:lang w:bidi="ar-SA"/>
           <w14:ligatures w14:val="none"/>
         </w:rPr>
-        <w:lastRenderedPageBreak/>
         <w:t xml:space="preserve">        x = </w:t>
       </w:r>
       <w:proofErr w:type="spellStart"/>
@@ -27994,6 +28006,7 @@
           <w:lang w:bidi="ar-SA"/>
           <w14:ligatures w14:val="none"/>
         </w:rPr>
+        <w:lastRenderedPageBreak/>
         <w:t xml:space="preserve">        </w:t>
       </w:r>
       <w:proofErr w:type="spellStart"/>
@@ -29004,7 +29017,6 @@
           <w:lang w:bidi="ar-SA"/>
           <w14:ligatures w14:val="none"/>
         </w:rPr>
-        <w:lastRenderedPageBreak/>
         <w:t xml:space="preserve">    </w:t>
       </w:r>
       <w:r>
@@ -31531,6 +31543,7 @@
           <w:lang w:bidi="ar-SA"/>
           <w14:ligatures w14:val="none"/>
         </w:rPr>
+        <w:lastRenderedPageBreak/>
         <w:t xml:space="preserve">        </w:t>
       </w:r>
       <w:r>
@@ -35037,6 +35050,7 @@
           <w:lang w:bidi="ar-SA"/>
           <w14:ligatures w14:val="none"/>
         </w:rPr>
+        <w:lastRenderedPageBreak/>
         <w:t xml:space="preserve">            </w:t>
       </w:r>
       <w:proofErr w:type="spellStart"/>
@@ -35282,6 +35296,46 @@
     </w:p>
     <w:bookmarkEnd w:id="0"/>
     <w:p/>
+    <w:p/>
+    <w:p/>
+    <w:p/>
+    <w:p/>
+    <w:p/>
+    <w:p/>
+    <w:p/>
+    <w:p/>
+    <w:p/>
+    <w:p/>
+    <w:p/>
+    <w:p/>
+    <w:p/>
+    <w:p/>
+    <w:p/>
+    <w:p/>
+    <w:p/>
+    <w:p/>
+    <w:p/>
+    <w:p/>
+    <w:p/>
+    <w:p/>
+    <w:p>
+      <w:pPr>
+        <w:pStyle w:val="Heading2"/>
+      </w:pPr>
+      <w:r>
+        <w:lastRenderedPageBreak/>
+        <w:t>Schematics</w:t>
+      </w:r>
+    </w:p>
+    <w:p/>
+    <w:p>
+      <w:pPr>
+        <w:pStyle w:val="Heading3"/>
+      </w:pPr>
+      <w:r>
+        <w:t>ESP32 | PCA9685 | Power Supply</w:t>
+      </w:r>
+    </w:p>
     <w:sectPr>
       <w:footerReference w:type="default" r:id="rId21"/>
       <w:pgSz w:w="11906" w:h="16838"/>

</xml_diff>